<commit_message>
Homework 44 (Files Added)
</commit_message>
<xml_diff>
--- a/Homework 3/hw03.docx
+++ b/Homework 3/hw03.docx
@@ -32,8 +32,16 @@
         <w:rPr>
           <w:iCs/>
         </w:rPr>
-        <w:t>n: tejada</w:t>
-      </w:r>
+        <w:t xml:space="preserve">n: </w:t>
+      </w:r>
+      <w:proofErr w:type="spellStart"/>
+      <w:r>
+        <w:rPr>
+          <w:iCs/>
+        </w:rPr>
+        <w:t>tejada</w:t>
+      </w:r>
+      <w:proofErr w:type="spellEnd"/>
       <w:r>
         <w:rPr>
           <w:iCs/>
@@ -159,26 +167,72 @@
         <w:rPr>
           <w:iCs/>
         </w:rPr>
-        <w:t>Compute gcd(29495, 16983) using Euclid’s algorithm. Show all the steps.</w:t>
-      </w:r>
-    </w:p>
-    <w:p>
-      <w:pPr>
-        <w:rPr>
-          <w:iCs/>
-        </w:rPr>
-      </w:pPr>
-      <w:r>
-        <w:rPr>
-          <w:iCs/>
-        </w:rPr>
-        <w:t xml:space="preserve">gcd(29495, 16983) = </w:t>
-      </w:r>
-      <w:r>
-        <w:rPr>
-          <w:iCs/>
-        </w:rPr>
-        <w:t>gcd(16983, 29495%16983)</w:t>
+        <w:t xml:space="preserve">Compute </w:t>
+      </w:r>
+      <w:proofErr w:type="spellStart"/>
+      <w:proofErr w:type="gramStart"/>
+      <w:r>
+        <w:rPr>
+          <w:iCs/>
+        </w:rPr>
+        <w:t>gcd</w:t>
+      </w:r>
+      <w:proofErr w:type="spellEnd"/>
+      <w:r>
+        <w:rPr>
+          <w:iCs/>
+        </w:rPr>
+        <w:t>(</w:t>
+      </w:r>
+      <w:proofErr w:type="gramEnd"/>
+      <w:r>
+        <w:rPr>
+          <w:iCs/>
+        </w:rPr>
+        <w:t>29495, 16983) using Euclid’s algorithm. Show all the steps.</w:t>
+      </w:r>
+    </w:p>
+    <w:p>
+      <w:pPr>
+        <w:rPr>
+          <w:iCs/>
+        </w:rPr>
+      </w:pPr>
+      <w:proofErr w:type="spellStart"/>
+      <w:proofErr w:type="gramStart"/>
+      <w:r>
+        <w:rPr>
+          <w:iCs/>
+        </w:rPr>
+        <w:t>gcd</w:t>
+      </w:r>
+      <w:proofErr w:type="spellEnd"/>
+      <w:r>
+        <w:rPr>
+          <w:iCs/>
+        </w:rPr>
+        <w:t>(</w:t>
+      </w:r>
+      <w:proofErr w:type="gramEnd"/>
+      <w:r>
+        <w:rPr>
+          <w:iCs/>
+        </w:rPr>
+        <w:t xml:space="preserve">29495, 16983) = </w:t>
+      </w:r>
+      <w:proofErr w:type="spellStart"/>
+      <w:r>
+        <w:rPr>
+          <w:iCs/>
+        </w:rPr>
+        <w:t>gcd</w:t>
+      </w:r>
+      <w:proofErr w:type="spellEnd"/>
+      <w:r>
+        <w:rPr>
+          <w:iCs/>
+        </w:rPr>
+        <w:t>(16983, 29495%16983)</w:t>
       </w:r>
       <w:r>
         <w:rPr>
@@ -186,11 +240,19 @@
         </w:rPr>
         <w:t xml:space="preserve"> = </w:t>
       </w:r>
-      <w:r>
-        <w:rPr>
-          <w:iCs/>
-        </w:rPr>
-        <w:t>gcd(16983,</w:t>
+      <w:proofErr w:type="spellStart"/>
+      <w:r>
+        <w:rPr>
+          <w:iCs/>
+        </w:rPr>
+        <w:t>gcd</w:t>
+      </w:r>
+      <w:proofErr w:type="spellEnd"/>
+      <w:r>
+        <w:rPr>
+          <w:iCs/>
+        </w:rPr>
+        <w:t>(16983,</w:t>
       </w:r>
       <w:r>
         <w:rPr>
@@ -226,11 +288,27 @@
         </w:rPr>
         <w:t xml:space="preserve">                                  = </w:t>
       </w:r>
-      <w:r>
-        <w:rPr>
-          <w:iCs/>
-        </w:rPr>
-        <w:t>gcd(12512</w:t>
+      <w:proofErr w:type="spellStart"/>
+      <w:proofErr w:type="gramStart"/>
+      <w:r>
+        <w:rPr>
+          <w:iCs/>
+        </w:rPr>
+        <w:t>gcd</w:t>
+      </w:r>
+      <w:proofErr w:type="spellEnd"/>
+      <w:r>
+        <w:rPr>
+          <w:iCs/>
+        </w:rPr>
+        <w:t>(</w:t>
+      </w:r>
+      <w:proofErr w:type="gramEnd"/>
+      <w:r>
+        <w:rPr>
+          <w:iCs/>
+        </w:rPr>
+        <w:t>12512</w:t>
       </w:r>
       <w:r>
         <w:rPr>
@@ -260,7 +338,21 @@
         <w:rPr>
           <w:iCs/>
         </w:rPr>
-        <w:t xml:space="preserve">) = gcd(12512, </w:t>
+        <w:t xml:space="preserve">) = </w:t>
+      </w:r>
+      <w:proofErr w:type="spellStart"/>
+      <w:r>
+        <w:rPr>
+          <w:iCs/>
+        </w:rPr>
+        <w:t>gcd</w:t>
+      </w:r>
+      <w:proofErr w:type="spellEnd"/>
+      <w:r>
+        <w:rPr>
+          <w:iCs/>
+        </w:rPr>
+        <w:t xml:space="preserve">(12512, </w:t>
       </w:r>
       <w:r>
         <w:rPr>
@@ -292,8 +384,24 @@
           <w:iCs/>
         </w:rPr>
         <w:tab/>
-        <w:t xml:space="preserve">       = gcd(</w:t>
-      </w:r>
+        <w:t xml:space="preserve">       = </w:t>
+      </w:r>
+      <w:proofErr w:type="spellStart"/>
+      <w:proofErr w:type="gramStart"/>
+      <w:r>
+        <w:rPr>
+          <w:iCs/>
+        </w:rPr>
+        <w:t>gcd</w:t>
+      </w:r>
+      <w:proofErr w:type="spellEnd"/>
+      <w:r>
+        <w:rPr>
+          <w:iCs/>
+        </w:rPr>
+        <w:t>(</w:t>
+      </w:r>
+      <w:proofErr w:type="gramEnd"/>
       <w:r>
         <w:rPr>
           <w:iCs/>
@@ -316,7 +424,21 @@
         <w:rPr>
           <w:iCs/>
         </w:rPr>
-        <w:t xml:space="preserve">) = gcd(4471, </w:t>
+        <w:t xml:space="preserve">) = </w:t>
+      </w:r>
+      <w:proofErr w:type="spellStart"/>
+      <w:r>
+        <w:rPr>
+          <w:iCs/>
+        </w:rPr>
+        <w:t>gcd</w:t>
+      </w:r>
+      <w:proofErr w:type="spellEnd"/>
+      <w:r>
+        <w:rPr>
+          <w:iCs/>
+        </w:rPr>
+        <w:t xml:space="preserve">(4471, </w:t>
       </w:r>
       <w:r>
         <w:rPr>
@@ -343,8 +465,24 @@
           <w:iCs/>
         </w:rPr>
         <w:tab/>
-        <w:t xml:space="preserve">       = gcd(</w:t>
-      </w:r>
+        <w:t xml:space="preserve">       = </w:t>
+      </w:r>
+      <w:proofErr w:type="spellStart"/>
+      <w:proofErr w:type="gramStart"/>
+      <w:r>
+        <w:rPr>
+          <w:iCs/>
+        </w:rPr>
+        <w:t>gcd</w:t>
+      </w:r>
+      <w:proofErr w:type="spellEnd"/>
+      <w:r>
+        <w:rPr>
+          <w:iCs/>
+        </w:rPr>
+        <w:t>(</w:t>
+      </w:r>
+      <w:proofErr w:type="gramEnd"/>
       <w:r>
         <w:rPr>
           <w:iCs/>
@@ -367,7 +505,21 @@
         <w:rPr>
           <w:iCs/>
         </w:rPr>
-        <w:t>)  = gcd(</w:t>
+        <w:t xml:space="preserve">)  = </w:t>
+      </w:r>
+      <w:proofErr w:type="spellStart"/>
+      <w:r>
+        <w:rPr>
+          <w:iCs/>
+        </w:rPr>
+        <w:t>gcd</w:t>
+      </w:r>
+      <w:proofErr w:type="spellEnd"/>
+      <w:r>
+        <w:rPr>
+          <w:iCs/>
+        </w:rPr>
+        <w:t>(</w:t>
       </w:r>
       <w:r>
         <w:rPr>
@@ -394,7 +546,29 @@
           <w:iCs/>
         </w:rPr>
         <w:tab/>
-        <w:t xml:space="preserve">       = gcd(901, </w:t>
+        <w:t xml:space="preserve">       = </w:t>
+      </w:r>
+      <w:proofErr w:type="spellStart"/>
+      <w:proofErr w:type="gramStart"/>
+      <w:r>
+        <w:rPr>
+          <w:iCs/>
+        </w:rPr>
+        <w:t>gcd</w:t>
+      </w:r>
+      <w:proofErr w:type="spellEnd"/>
+      <w:r>
+        <w:rPr>
+          <w:iCs/>
+        </w:rPr>
+        <w:t>(</w:t>
+      </w:r>
+      <w:proofErr w:type="gramEnd"/>
+      <w:r>
+        <w:rPr>
+          <w:iCs/>
+        </w:rPr>
+        <w:t xml:space="preserve">901, </w:t>
       </w:r>
       <w:r>
         <w:rPr>
@@ -406,7 +580,21 @@
         <w:rPr>
           <w:iCs/>
         </w:rPr>
-        <w:t xml:space="preserve"> % 901) = gcd(901,</w:t>
+        <w:t xml:space="preserve"> % 901) = </w:t>
+      </w:r>
+      <w:proofErr w:type="spellStart"/>
+      <w:r>
+        <w:rPr>
+          <w:iCs/>
+        </w:rPr>
+        <w:t>gcd</w:t>
+      </w:r>
+      <w:proofErr w:type="spellEnd"/>
+      <w:r>
+        <w:rPr>
+          <w:iCs/>
+        </w:rPr>
+        <w:t>(901,</w:t>
       </w:r>
       <w:r>
         <w:rPr>
@@ -439,8 +627,24 @@
           <w:iCs/>
         </w:rPr>
         <w:tab/>
-        <w:t xml:space="preserve">       = gcd(</w:t>
-      </w:r>
+        <w:t xml:space="preserve">       = </w:t>
+      </w:r>
+      <w:proofErr w:type="spellStart"/>
+      <w:proofErr w:type="gramStart"/>
+      <w:r>
+        <w:rPr>
+          <w:iCs/>
+        </w:rPr>
+        <w:t>gcd</w:t>
+      </w:r>
+      <w:proofErr w:type="spellEnd"/>
+      <w:r>
+        <w:rPr>
+          <w:iCs/>
+        </w:rPr>
+        <w:t>(</w:t>
+      </w:r>
+      <w:proofErr w:type="gramEnd"/>
       <w:r>
         <w:rPr>
           <w:iCs/>
@@ -457,7 +661,21 @@
         <w:rPr>
           <w:iCs/>
         </w:rPr>
-        <w:t xml:space="preserve"> = gcd(867, 34</w:t>
+        <w:t xml:space="preserve"> = </w:t>
+      </w:r>
+      <w:proofErr w:type="spellStart"/>
+      <w:r>
+        <w:rPr>
+          <w:iCs/>
+        </w:rPr>
+        <w:t>gcd</w:t>
+      </w:r>
+      <w:proofErr w:type="spellEnd"/>
+      <w:r>
+        <w:rPr>
+          <w:iCs/>
+        </w:rPr>
+        <w:t>(867, 34</w:t>
       </w:r>
       <w:r>
         <w:rPr>
@@ -478,14 +696,44 @@
           <w:iCs/>
         </w:rPr>
         <w:tab/>
-        <w:t xml:space="preserve">       = gcd(34, 867%34</w:t>
-      </w:r>
-      <w:r>
-        <w:rPr>
-          <w:iCs/>
-        </w:rPr>
-        <w:t>) = gcd</w:t>
-      </w:r>
+        <w:t xml:space="preserve">       = </w:t>
+      </w:r>
+      <w:proofErr w:type="spellStart"/>
+      <w:proofErr w:type="gramStart"/>
+      <w:r>
+        <w:rPr>
+          <w:iCs/>
+        </w:rPr>
+        <w:t>gcd</w:t>
+      </w:r>
+      <w:proofErr w:type="spellEnd"/>
+      <w:r>
+        <w:rPr>
+          <w:iCs/>
+        </w:rPr>
+        <w:t>(</w:t>
+      </w:r>
+      <w:proofErr w:type="gramEnd"/>
+      <w:r>
+        <w:rPr>
+          <w:iCs/>
+        </w:rPr>
+        <w:t>34, 867%34</w:t>
+      </w:r>
+      <w:r>
+        <w:rPr>
+          <w:iCs/>
+        </w:rPr>
+        <w:t xml:space="preserve">) = </w:t>
+      </w:r>
+      <w:proofErr w:type="spellStart"/>
+      <w:r>
+        <w:rPr>
+          <w:iCs/>
+        </w:rPr>
+        <w:t>gcd</w:t>
+      </w:r>
+      <w:proofErr w:type="spellEnd"/>
       <w:r>
         <w:rPr>
           <w:iCs/>
@@ -510,19 +758,55 @@
         <w:rPr>
           <w:iCs/>
         </w:rPr>
-        <w:t xml:space="preserve">                    = gcd(17, 34%1</w:t>
-      </w:r>
-      <w:r>
-        <w:rPr>
-          <w:iCs/>
-        </w:rPr>
-        <w:t>7) = g</w:t>
-      </w:r>
-      <w:r>
-        <w:rPr>
-          <w:iCs/>
-        </w:rPr>
-        <w:t>cd(17,0</w:t>
+        <w:t xml:space="preserve">                    = </w:t>
+      </w:r>
+      <w:proofErr w:type="spellStart"/>
+      <w:proofErr w:type="gramStart"/>
+      <w:r>
+        <w:rPr>
+          <w:iCs/>
+        </w:rPr>
+        <w:t>gcd</w:t>
+      </w:r>
+      <w:proofErr w:type="spellEnd"/>
+      <w:r>
+        <w:rPr>
+          <w:iCs/>
+        </w:rPr>
+        <w:t>(</w:t>
+      </w:r>
+      <w:proofErr w:type="gramEnd"/>
+      <w:r>
+        <w:rPr>
+          <w:iCs/>
+        </w:rPr>
+        <w:t>17, 34%1</w:t>
+      </w:r>
+      <w:r>
+        <w:rPr>
+          <w:iCs/>
+        </w:rPr>
+        <w:t xml:space="preserve">7) = </w:t>
+      </w:r>
+      <w:proofErr w:type="spellStart"/>
+      <w:r>
+        <w:rPr>
+          <w:iCs/>
+        </w:rPr>
+        <w:t>g</w:t>
+      </w:r>
+      <w:r>
+        <w:rPr>
+          <w:iCs/>
+        </w:rPr>
+        <w:t>cd</w:t>
+      </w:r>
+      <w:proofErr w:type="spellEnd"/>
+      <w:r>
+        <w:rPr>
+          <w:iCs/>
+        </w:rPr>
+        <w:t>(17,0</w:t>
       </w:r>
       <w:r>
         <w:rPr>
@@ -586,7 +870,51 @@
         <w:rPr>
           <w:iCs/>
         </w:rPr>
-        <w:t xml:space="preserve">With the help of Bezout’s identity, show that if c is a common divisor of two integers a, b &gt; 0, then c | gcd(a,b) </w:t>
+        <w:t xml:space="preserve">With the help of </w:t>
+      </w:r>
+      <w:proofErr w:type="spellStart"/>
+      <w:r>
+        <w:rPr>
+          <w:iCs/>
+        </w:rPr>
+        <w:t>Bezout’s</w:t>
+      </w:r>
+      <w:proofErr w:type="spellEnd"/>
+      <w:r>
+        <w:rPr>
+          <w:iCs/>
+        </w:rPr>
+        <w:t xml:space="preserve"> identity, show that if c is a common divisor of two integers a, b &gt; 0, then c | </w:t>
+      </w:r>
+      <w:proofErr w:type="spellStart"/>
+      <w:r>
+        <w:rPr>
+          <w:iCs/>
+        </w:rPr>
+        <w:t>gcd</w:t>
+      </w:r>
+      <w:proofErr w:type="spellEnd"/>
+      <w:r>
+        <w:rPr>
+          <w:iCs/>
+        </w:rPr>
+        <w:t>(</w:t>
+      </w:r>
+      <w:proofErr w:type="spellStart"/>
+      <w:proofErr w:type="gramStart"/>
+      <w:r>
+        <w:rPr>
+          <w:iCs/>
+        </w:rPr>
+        <w:t>a,b</w:t>
+      </w:r>
+      <w:proofErr w:type="spellEnd"/>
+      <w:proofErr w:type="gramEnd"/>
+      <w:r>
+        <w:rPr>
+          <w:iCs/>
+        </w:rPr>
+        <w:t xml:space="preserve">) </w:t>
       </w:r>
       <w:r>
         <w:rPr>
@@ -600,47 +928,131 @@
         <w:rPr>
           <w:iCs/>
         </w:rPr>
-        <w:t>(i.e. c is a divisor of gcd(a,b)).</w:t>
-      </w:r>
-    </w:p>
-    <w:p>
-      <w:pPr>
-        <w:rPr>
-          <w:iCs/>
-        </w:rPr>
-      </w:pPr>
-    </w:p>
-    <w:p>
-      <w:pPr>
-        <w:rPr>
-          <w:iCs/>
-        </w:rPr>
-      </w:pPr>
-      <w:r>
-        <w:rPr>
-          <w:iCs/>
-        </w:rPr>
-        <w:t>Let d = gcd(a,b)</w:t>
-      </w:r>
-    </w:p>
-    <w:p>
-      <w:pPr>
-        <w:rPr>
-          <w:iCs/>
-        </w:rPr>
-      </w:pPr>
+        <w:t xml:space="preserve">(i.e. c is a divisor of </w:t>
+      </w:r>
+      <w:proofErr w:type="spellStart"/>
+      <w:r>
+        <w:rPr>
+          <w:iCs/>
+        </w:rPr>
+        <w:t>gcd</w:t>
+      </w:r>
+      <w:proofErr w:type="spellEnd"/>
+      <w:r>
+        <w:rPr>
+          <w:iCs/>
+        </w:rPr>
+        <w:t>(</w:t>
+      </w:r>
+      <w:proofErr w:type="spellStart"/>
+      <w:proofErr w:type="gramStart"/>
+      <w:r>
+        <w:rPr>
+          <w:iCs/>
+        </w:rPr>
+        <w:t>a,b</w:t>
+      </w:r>
+      <w:proofErr w:type="spellEnd"/>
+      <w:proofErr w:type="gramEnd"/>
+      <w:r>
+        <w:rPr>
+          <w:iCs/>
+        </w:rPr>
+        <w:t>)).</w:t>
+      </w:r>
+    </w:p>
+    <w:p>
+      <w:pPr>
+        <w:rPr>
+          <w:iCs/>
+        </w:rPr>
+      </w:pPr>
+    </w:p>
+    <w:p>
+      <w:pPr>
+        <w:rPr>
+          <w:iCs/>
+        </w:rPr>
+      </w:pPr>
+      <w:r>
+        <w:rPr>
+          <w:iCs/>
+        </w:rPr>
+        <w:t xml:space="preserve">Let d = </w:t>
+      </w:r>
+      <w:proofErr w:type="spellStart"/>
+      <w:r>
+        <w:rPr>
+          <w:iCs/>
+        </w:rPr>
+        <w:t>gcd</w:t>
+      </w:r>
+      <w:proofErr w:type="spellEnd"/>
+      <w:r>
+        <w:rPr>
+          <w:iCs/>
+        </w:rPr>
+        <w:t>(</w:t>
+      </w:r>
+      <w:proofErr w:type="spellStart"/>
+      <w:proofErr w:type="gramStart"/>
+      <w:r>
+        <w:rPr>
+          <w:iCs/>
+        </w:rPr>
+        <w:t>a,b</w:t>
+      </w:r>
+      <w:proofErr w:type="spellEnd"/>
+      <w:proofErr w:type="gramEnd"/>
+      <w:r>
+        <w:rPr>
+          <w:iCs/>
+        </w:rPr>
+        <w:t>)</w:t>
+      </w:r>
+    </w:p>
+    <w:p>
+      <w:pPr>
+        <w:rPr>
+          <w:iCs/>
+        </w:rPr>
+      </w:pPr>
+      <w:proofErr w:type="gramStart"/>
       <w:r>
         <w:rPr>
           <w:iCs/>
         </w:rPr>
         <w:t>Therefore</w:t>
       </w:r>
-      <w:r>
-        <w:rPr>
-          <w:iCs/>
-        </w:rPr>
-        <w:t xml:space="preserve"> d|a, d|b</w:t>
-      </w:r>
+      <w:proofErr w:type="gramEnd"/>
+      <w:r>
+        <w:rPr>
+          <w:iCs/>
+        </w:rPr>
+        <w:t xml:space="preserve"> </w:t>
+      </w:r>
+      <w:proofErr w:type="spellStart"/>
+      <w:r>
+        <w:rPr>
+          <w:iCs/>
+        </w:rPr>
+        <w:t>d|a</w:t>
+      </w:r>
+      <w:proofErr w:type="spellEnd"/>
+      <w:r>
+        <w:rPr>
+          <w:iCs/>
+        </w:rPr>
+        <w:t xml:space="preserve">, </w:t>
+      </w:r>
+      <w:proofErr w:type="spellStart"/>
+      <w:r>
+        <w:rPr>
+          <w:iCs/>
+        </w:rPr>
+        <w:t>d|b</w:t>
+      </w:r>
+      <w:proofErr w:type="spellEnd"/>
       <w:r>
         <w:rPr>
           <w:iCs/>
@@ -659,21 +1071,37 @@
         <w:rPr>
           <w:iCs/>
         </w:rPr>
-        <w:t xml:space="preserve">Based on bezouts identity:  </w:t>
+        <w:t xml:space="preserve">Based on </w:t>
+      </w:r>
+      <w:proofErr w:type="spellStart"/>
+      <w:r>
+        <w:rPr>
+          <w:iCs/>
+        </w:rPr>
+        <w:t>bezouts</w:t>
+      </w:r>
+      <w:proofErr w:type="spellEnd"/>
+      <w:r>
+        <w:rPr>
+          <w:iCs/>
+        </w:rPr>
+        <w:t xml:space="preserve"> identity:  </w:t>
       </w:r>
       <m:oMath>
         <m:r>
           <w:rPr>
             <w:rFonts w:ascii="Cambria Math" w:hAnsi="Cambria Math"/>
           </w:rPr>
-          <m:t>d = u*a + v*b</m:t>
+          <m:t xml:space="preserve">d = u*a + v*b; </m:t>
         </m:r>
+        <w:proofErr w:type="gramStart"/>
         <m:r>
           <w:rPr>
             <w:rFonts w:ascii="Cambria Math" w:hAnsi="Cambria Math"/>
           </w:rPr>
-          <m:t>; a,b</m:t>
+          <m:t>a,b</m:t>
         </m:r>
+        <w:proofErr w:type="gramEnd"/>
         <m:r>
           <w:rPr>
             <w:rFonts w:ascii="Cambria Math" w:hAnsi="Cambria Math"/>
@@ -699,7 +1127,48 @@
           <w:rFonts w:eastAsiaTheme="minorEastAsia"/>
           <w:iCs/>
         </w:rPr>
-        <w:t>Common divisor divides the integer combination: c|a and c|b therefore</w:t>
+        <w:t xml:space="preserve">Common divisor divides the integer combination: </w:t>
+      </w:r>
+      <w:proofErr w:type="spellStart"/>
+      <w:r>
+        <w:rPr>
+          <w:rFonts w:eastAsiaTheme="minorEastAsia"/>
+          <w:iCs/>
+        </w:rPr>
+        <w:t>c|</w:t>
+      </w:r>
+      <w:proofErr w:type="gramStart"/>
+      <w:r>
+        <w:rPr>
+          <w:rFonts w:eastAsiaTheme="minorEastAsia"/>
+          <w:iCs/>
+        </w:rPr>
+        <w:t>a</w:t>
+      </w:r>
+      <w:proofErr w:type="spellEnd"/>
+      <w:proofErr w:type="gramEnd"/>
+      <w:r>
+        <w:rPr>
+          <w:rFonts w:eastAsiaTheme="minorEastAsia"/>
+          <w:iCs/>
+        </w:rPr>
+        <w:t xml:space="preserve"> and </w:t>
+      </w:r>
+      <w:proofErr w:type="spellStart"/>
+      <w:r>
+        <w:rPr>
+          <w:rFonts w:eastAsiaTheme="minorEastAsia"/>
+          <w:iCs/>
+        </w:rPr>
+        <w:t>c|b</w:t>
+      </w:r>
+      <w:proofErr w:type="spellEnd"/>
+      <w:r>
+        <w:rPr>
+          <w:rFonts w:eastAsiaTheme="minorEastAsia"/>
+          <w:iCs/>
+        </w:rPr>
+        <w:t xml:space="preserve"> therefore</w:t>
       </w:r>
       <w:r>
         <w:rPr>
@@ -727,10 +1196,16 @@
         <w:rPr>
           <w:iCs/>
         </w:rPr>
-        <w:t>Therefore: c|d</w:t>
-      </w:r>
-      <w:bookmarkStart w:id="0" w:name="_GoBack"/>
-      <w:bookmarkEnd w:id="0"/>
+        <w:t xml:space="preserve">Therefore: </w:t>
+      </w:r>
+      <w:proofErr w:type="spellStart"/>
+      <w:r>
+        <w:rPr>
+          <w:iCs/>
+        </w:rPr>
+        <w:t>c|d</w:t>
+      </w:r>
+      <w:proofErr w:type="spellEnd"/>
     </w:p>
     <w:p>
       <w:pPr>
@@ -790,11 +1265,19 @@
         </w:rPr>
         <w:t>_</w:t>
       </w:r>
-      <w:r>
-        <w:rPr>
-          <w:iCs/>
-        </w:rPr>
-        <w:t xml:space="preserve">28 . List all of the steps. </w:t>
+      <w:proofErr w:type="gramStart"/>
+      <w:r>
+        <w:rPr>
+          <w:iCs/>
+        </w:rPr>
+        <w:t>28 .</w:t>
+      </w:r>
+      <w:proofErr w:type="gramEnd"/>
+      <w:r>
+        <w:rPr>
+          <w:iCs/>
+        </w:rPr>
+        <w:t xml:space="preserve"> List all of the steps. </w:t>
       </w:r>
       <w:r>
         <w:rPr>
@@ -853,8 +1336,23 @@
           <w:iCs/>
         </w:rPr>
         <w:tab/>
-        <w:t>gcd(</w:t>
-      </w:r>
+      </w:r>
+      <w:proofErr w:type="spellStart"/>
+      <w:proofErr w:type="gramStart"/>
+      <w:r>
+        <w:rPr>
+          <w:iCs/>
+        </w:rPr>
+        <w:t>gcd</w:t>
+      </w:r>
+      <w:proofErr w:type="spellEnd"/>
+      <w:r>
+        <w:rPr>
+          <w:iCs/>
+        </w:rPr>
+        <w:t>(</w:t>
+      </w:r>
+      <w:proofErr w:type="gramEnd"/>
       <w:r>
         <w:rPr>
           <w:iCs/>
@@ -867,11 +1365,19 @@
         </w:rPr>
         <w:t xml:space="preserve">) =  </w:t>
       </w:r>
-      <w:r>
-        <w:rPr>
-          <w:iCs/>
-        </w:rPr>
-        <w:t>gcd(28, 25), Residue: 25</w:t>
+      <w:proofErr w:type="spellStart"/>
+      <w:r>
+        <w:rPr>
+          <w:iCs/>
+        </w:rPr>
+        <w:t>gcd</w:t>
+      </w:r>
+      <w:proofErr w:type="spellEnd"/>
+      <w:r>
+        <w:rPr>
+          <w:iCs/>
+        </w:rPr>
+        <w:t>(28, 25), Residue: 25</w:t>
       </w:r>
       <w:r>
         <w:rPr>
@@ -951,7 +1457,29 @@
           <w:iCs/>
         </w:rPr>
         <w:tab/>
-        <w:t xml:space="preserve">        = gcd(2</w:t>
+        <w:t xml:space="preserve">        = </w:t>
+      </w:r>
+      <w:proofErr w:type="spellStart"/>
+      <w:proofErr w:type="gramStart"/>
+      <w:r>
+        <w:rPr>
+          <w:iCs/>
+        </w:rPr>
+        <w:t>gcd</w:t>
+      </w:r>
+      <w:proofErr w:type="spellEnd"/>
+      <w:r>
+        <w:rPr>
+          <w:iCs/>
+        </w:rPr>
+        <w:t>(</w:t>
+      </w:r>
+      <w:proofErr w:type="gramEnd"/>
+      <w:r>
+        <w:rPr>
+          <w:iCs/>
+        </w:rPr>
+        <w:t>2</w:t>
       </w:r>
       <w:r>
         <w:rPr>
@@ -1007,7 +1535,21 @@
           <w:iCs/>
         </w:rPr>
         <w:tab/>
-        <w:t xml:space="preserve">          = (1)*28 + (-1)*</w:t>
+        <w:t xml:space="preserve">          = (</w:t>
+      </w:r>
+      <w:proofErr w:type="gramStart"/>
+      <w:r>
+        <w:rPr>
+          <w:iCs/>
+        </w:rPr>
+        <w:t>1)*</w:t>
+      </w:r>
+      <w:proofErr w:type="gramEnd"/>
+      <w:r>
+        <w:rPr>
+          <w:iCs/>
+        </w:rPr>
+        <w:t>28 + (-1)*</w:t>
       </w:r>
       <w:r>
         <w:rPr>
@@ -1057,7 +1599,21 @@
           <w:iCs/>
         </w:rPr>
         <w:tab/>
-        <w:t xml:space="preserve">          = (1)*28 + (-1)*25</w:t>
+        <w:t xml:space="preserve">          = (</w:t>
+      </w:r>
+      <w:proofErr w:type="gramStart"/>
+      <w:r>
+        <w:rPr>
+          <w:iCs/>
+        </w:rPr>
+        <w:t>1)*</w:t>
+      </w:r>
+      <w:proofErr w:type="gramEnd"/>
+      <w:r>
+        <w:rPr>
+          <w:iCs/>
+        </w:rPr>
+        <w:t>28 + (-1)*25</w:t>
       </w:r>
     </w:p>
     <w:p>
@@ -1078,7 +1634,29 @@
           <w:iCs/>
         </w:rPr>
         <w:tab/>
-        <w:t xml:space="preserve">        = gcd(3, 1), Residue: 1 = (1)*25</w:t>
+        <w:t xml:space="preserve">        = </w:t>
+      </w:r>
+      <w:proofErr w:type="spellStart"/>
+      <w:proofErr w:type="gramStart"/>
+      <w:r>
+        <w:rPr>
+          <w:iCs/>
+        </w:rPr>
+        <w:t>gcd</w:t>
+      </w:r>
+      <w:proofErr w:type="spellEnd"/>
+      <w:r>
+        <w:rPr>
+          <w:iCs/>
+        </w:rPr>
+        <w:t>(</w:t>
+      </w:r>
+      <w:proofErr w:type="gramEnd"/>
+      <w:r>
+        <w:rPr>
+          <w:iCs/>
+        </w:rPr>
+        <w:t>3, 1), Residue: 1 = (1)*25</w:t>
       </w:r>
       <w:r>
         <w:rPr>
@@ -1129,7 +1707,21 @@
           <w:iCs/>
         </w:rPr>
         <w:tab/>
-        <w:t xml:space="preserve">         = (1)*25 + (-8)* ((1)*28 + (-1)*25)</w:t>
+        <w:t xml:space="preserve">         = (</w:t>
+      </w:r>
+      <w:proofErr w:type="gramStart"/>
+      <w:r>
+        <w:rPr>
+          <w:iCs/>
+        </w:rPr>
+        <w:t>1)*</w:t>
+      </w:r>
+      <w:proofErr w:type="gramEnd"/>
+      <w:r>
+        <w:rPr>
+          <w:iCs/>
+        </w:rPr>
+        <w:t>25 + (-8)* ((1)*28 + (-1)*25)</w:t>
       </w:r>
     </w:p>
     <w:p>
@@ -1168,7 +1760,21 @@
           <w:iCs/>
         </w:rPr>
         <w:tab/>
-        <w:t xml:space="preserve">         = (9)*25 + (-8)*28</w:t>
+        <w:t xml:space="preserve">         = (</w:t>
+      </w:r>
+      <w:proofErr w:type="gramStart"/>
+      <w:r>
+        <w:rPr>
+          <w:iCs/>
+        </w:rPr>
+        <w:t>9)*</w:t>
+      </w:r>
+      <w:proofErr w:type="gramEnd"/>
+      <w:r>
+        <w:rPr>
+          <w:iCs/>
+        </w:rPr>
+        <w:t>25 + (-8)*28</w:t>
       </w:r>
     </w:p>
     <w:p>
@@ -1250,7 +1856,211 @@
         <w:rPr>
           <w:iCs/>
         </w:rPr>
-        <w:t xml:space="preserve">8x ≡ 11 (mod 13) </w:t>
+        <w:t>8x ≡ 11 (mod 13</w:t>
+      </w:r>
+      <w:r>
+        <w:rPr>
+          <w:iCs/>
+        </w:rPr>
+        <w:t>)</w:t>
+      </w:r>
+      <w:r>
+        <w:rPr>
+          <w:iCs/>
+        </w:rPr>
+        <w:t xml:space="preserve"> -&gt; 8x = 11</w:t>
+      </w:r>
+      <w:r>
+        <w:rPr>
+          <w:iCs/>
+        </w:rPr>
+        <w:t xml:space="preserve"> Use extended Euclidean’s algorithm:</w:t>
+      </w:r>
+    </w:p>
+    <w:p>
+      <w:pPr>
+        <w:pStyle w:val="ListParagraph"/>
+        <w:numPr>
+          <w:ilvl w:val="2"/>
+          <w:numId w:val="1"/>
+        </w:numPr>
+        <w:rPr>
+          <w:iCs/>
+        </w:rPr>
+      </w:pPr>
+      <m:oMath>
+        <m:r>
+          <w:rPr>
+            <w:rFonts w:ascii="Cambria Math" w:hAnsi="Cambria Math"/>
+          </w:rPr>
+          <m:t>gcd</m:t>
+        </m:r>
+        <m:d>
+          <m:dPr>
+            <m:ctrlPr>
+              <w:rPr>
+                <w:rFonts w:ascii="Cambria Math" w:hAnsi="Cambria Math"/>
+                <w:i/>
+                <w:iCs/>
+              </w:rPr>
+            </m:ctrlPr>
+          </m:dPr>
+          <m:e>
+            <m:r>
+              <w:rPr>
+                <w:rFonts w:ascii="Cambria Math" w:hAnsi="Cambria Math"/>
+              </w:rPr>
+              <m:t>8,13</m:t>
+            </m:r>
+          </m:e>
+        </m:d>
+        <m:r>
+          <w:rPr>
+            <w:rFonts w:ascii="Cambria Math" w:hAnsi="Cambria Math"/>
+          </w:rPr>
+          <m:t xml:space="preserve">= 1 = </m:t>
+        </m:r>
+        <m:d>
+          <m:dPr>
+            <m:ctrlPr>
+              <w:rPr>
+                <w:rFonts w:ascii="Cambria Math" w:hAnsi="Cambria Math"/>
+                <w:i/>
+                <w:iCs/>
+              </w:rPr>
+            </m:ctrlPr>
+          </m:dPr>
+          <m:e>
+            <m:r>
+              <w:rPr>
+                <w:rFonts w:ascii="Cambria Math" w:hAnsi="Cambria Math"/>
+              </w:rPr>
+              <m:t>5</m:t>
+            </m:r>
+          </m:e>
+        </m:d>
+        <m:r>
+          <w:rPr>
+            <w:rFonts w:ascii="Cambria Math" w:hAnsi="Cambria Math"/>
+          </w:rPr>
+          <m:t xml:space="preserve">*8 + </m:t>
+        </m:r>
+        <m:d>
+          <m:dPr>
+            <m:ctrlPr>
+              <w:rPr>
+                <w:rFonts w:ascii="Cambria Math" w:hAnsi="Cambria Math"/>
+                <w:i/>
+                <w:iCs/>
+              </w:rPr>
+            </m:ctrlPr>
+          </m:dPr>
+          <m:e>
+            <m:r>
+              <w:rPr>
+                <w:rFonts w:ascii="Cambria Math" w:hAnsi="Cambria Math"/>
+              </w:rPr>
+              <m:t>-3</m:t>
+            </m:r>
+          </m:e>
+        </m:d>
+        <m:r>
+          <w:rPr>
+            <w:rFonts w:ascii="Cambria Math" w:hAnsi="Cambria Math"/>
+          </w:rPr>
+          <m:t>*13</m:t>
+        </m:r>
+        <m:r>
+          <w:rPr>
+            <w:rFonts w:ascii="Cambria Math" w:hAnsi="Cambria Math"/>
+          </w:rPr>
+          <m:t xml:space="preserve"> </m:t>
+        </m:r>
+      </m:oMath>
+      <w:r>
+        <w:rPr>
+          <w:rFonts w:eastAsiaTheme="minorEastAsia"/>
+          <w:iCs/>
+        </w:rPr>
+        <w:t>(Bezouts identity)</w:t>
+      </w:r>
+    </w:p>
+    <w:p>
+      <w:pPr>
+        <w:pStyle w:val="ListParagraph"/>
+        <w:numPr>
+          <w:ilvl w:val="2"/>
+          <w:numId w:val="1"/>
+        </w:numPr>
+        <w:rPr>
+          <w:iCs/>
+        </w:rPr>
+      </w:pPr>
+      <m:oMath>
+        <m:r>
+          <w:rPr>
+            <w:rFonts w:ascii="Cambria Math" w:hAnsi="Cambria Math"/>
+          </w:rPr>
+          <m:t xml:space="preserve"> x</m:t>
+        </m:r>
+        <m:r>
+          <w:rPr>
+            <w:rFonts w:ascii="Cambria Math" w:hAnsi="Cambria Math"/>
+          </w:rPr>
+          <m:t xml:space="preserve"> = </m:t>
+        </m:r>
+        <m:f>
+          <m:fPr>
+            <m:ctrlPr>
+              <w:rPr>
+                <w:rFonts w:ascii="Cambria Math" w:hAnsi="Cambria Math"/>
+                <w:i/>
+                <w:iCs/>
+              </w:rPr>
+            </m:ctrlPr>
+          </m:fPr>
+          <m:num>
+            <m:r>
+              <w:rPr>
+                <w:rFonts w:ascii="Cambria Math" w:hAnsi="Cambria Math"/>
+              </w:rPr>
+              <m:t>11*</m:t>
+            </m:r>
+            <m:r>
+              <w:rPr>
+                <w:rFonts w:ascii="Cambria Math" w:hAnsi="Cambria Math"/>
+              </w:rPr>
+              <m:t>5</m:t>
+            </m:r>
+          </m:num>
+          <m:den>
+            <m:r>
+              <w:rPr>
+                <w:rFonts w:ascii="Cambria Math" w:hAnsi="Cambria Math"/>
+              </w:rPr>
+              <m:t>1</m:t>
+            </m:r>
+          </m:den>
+        </m:f>
+        <m:r>
+          <w:rPr>
+            <w:rFonts w:ascii="Cambria Math" w:hAnsi="Cambria Math"/>
+          </w:rPr>
+          <m:t xml:space="preserve"> (mod 13) =  </m:t>
+        </m:r>
+        <m:r>
+          <w:rPr>
+            <w:rFonts w:ascii="Cambria Math" w:hAnsi="Cambria Math"/>
+          </w:rPr>
+          <m:t>3</m:t>
+        </m:r>
+      </m:oMath>
+      <w:r>
+        <w:rPr>
+          <w:rFonts w:eastAsiaTheme="minorEastAsia"/>
+          <w:iCs/>
+        </w:rPr>
+        <w:t xml:space="preserve"> (Formula for determining x)</w:t>
       </w:r>
     </w:p>
     <w:p>
@@ -1268,7 +2078,179 @@
         <w:rPr>
           <w:iCs/>
         </w:rPr>
-        <w:t xml:space="preserve">5x ≡ 3 (mod 21) </w:t>
+        <w:t>5x ≡ 3 (mod 21)</w:t>
+      </w:r>
+      <w:r>
+        <w:rPr>
+          <w:iCs/>
+        </w:rPr>
+        <w:t xml:space="preserve"> -&gt; 5x = 3</w:t>
+      </w:r>
+      <w:r>
+        <w:rPr>
+          <w:iCs/>
+        </w:rPr>
+        <w:t xml:space="preserve"> </w:t>
+      </w:r>
+      <w:r>
+        <w:rPr>
+          <w:iCs/>
+        </w:rPr>
+        <w:t>Use extended Euclidean’s algorithm:</w:t>
+      </w:r>
+    </w:p>
+    <w:p>
+      <w:pPr>
+        <w:pStyle w:val="ListParagraph"/>
+        <w:numPr>
+          <w:ilvl w:val="2"/>
+          <w:numId w:val="1"/>
+        </w:numPr>
+        <w:rPr>
+          <w:iCs/>
+        </w:rPr>
+      </w:pPr>
+      <m:oMath>
+        <m:r>
+          <w:rPr>
+            <w:rFonts w:ascii="Cambria Math" w:hAnsi="Cambria Math"/>
+          </w:rPr>
+          <m:t>gcd(5,21) = 1 = (-4)*5 + (1)*21</m:t>
+        </m:r>
+      </m:oMath>
+      <w:r>
+        <w:rPr>
+          <w:iCs/>
+        </w:rPr>
+        <w:t xml:space="preserve"> </w:t>
+      </w:r>
+      <w:r>
+        <w:rPr>
+          <w:rFonts w:eastAsiaTheme="minorEastAsia"/>
+          <w:iCs/>
+        </w:rPr>
+        <w:t>(</w:t>
+      </w:r>
+      <w:proofErr w:type="spellStart"/>
+      <w:r>
+        <w:rPr>
+          <w:rFonts w:eastAsiaTheme="minorEastAsia"/>
+          <w:iCs/>
+        </w:rPr>
+        <w:t>Bezouts</w:t>
+      </w:r>
+      <w:proofErr w:type="spellEnd"/>
+      <w:r>
+        <w:rPr>
+          <w:rFonts w:eastAsiaTheme="minorEastAsia"/>
+          <w:iCs/>
+        </w:rPr>
+        <w:t xml:space="preserve"> identity)</w:t>
+      </w:r>
+    </w:p>
+    <w:p>
+      <w:pPr>
+        <w:pStyle w:val="ListParagraph"/>
+        <w:numPr>
+          <w:ilvl w:val="2"/>
+          <w:numId w:val="1"/>
+        </w:numPr>
+        <w:rPr>
+          <w:iCs/>
+        </w:rPr>
+      </w:pPr>
+      <w:r>
+        <w:rPr>
+          <w:iCs/>
+        </w:rPr>
+        <w:t xml:space="preserve">x = </w:t>
+      </w:r>
+      <m:oMath>
+        <m:f>
+          <m:fPr>
+            <m:ctrlPr>
+              <w:rPr>
+                <w:rFonts w:ascii="Cambria Math" w:hAnsi="Cambria Math"/>
+                <w:i/>
+                <w:iCs/>
+              </w:rPr>
+            </m:ctrlPr>
+          </m:fPr>
+          <m:num>
+            <m:r>
+              <w:rPr>
+                <w:rFonts w:ascii="Cambria Math" w:hAnsi="Cambria Math"/>
+              </w:rPr>
+              <m:t>3*</m:t>
+            </m:r>
+            <m:d>
+              <m:dPr>
+                <m:ctrlPr>
+                  <w:rPr>
+                    <w:rFonts w:ascii="Cambria Math" w:hAnsi="Cambria Math"/>
+                    <w:i/>
+                    <w:iCs/>
+                  </w:rPr>
+                </m:ctrlPr>
+              </m:dPr>
+              <m:e>
+                <m:r>
+                  <w:rPr>
+                    <w:rFonts w:ascii="Cambria Math" w:hAnsi="Cambria Math"/>
+                  </w:rPr>
+                  <m:t>-4</m:t>
+                </m:r>
+              </m:e>
+            </m:d>
+          </m:num>
+          <m:den>
+            <m:r>
+              <w:rPr>
+                <w:rFonts w:ascii="Cambria Math" w:hAnsi="Cambria Math"/>
+              </w:rPr>
+              <m:t>1</m:t>
+            </m:r>
+          </m:den>
+        </m:f>
+        <m:d>
+          <m:dPr>
+            <m:ctrlPr>
+              <w:rPr>
+                <w:rFonts w:ascii="Cambria Math" w:hAnsi="Cambria Math"/>
+                <w:i/>
+                <w:iCs/>
+              </w:rPr>
+            </m:ctrlPr>
+          </m:dPr>
+          <m:e>
+            <m:r>
+              <w:rPr>
+                <w:rFonts w:ascii="Cambria Math" w:hAnsi="Cambria Math"/>
+              </w:rPr>
+              <m:t>mod 21</m:t>
+            </m:r>
+          </m:e>
+        </m:d>
+        <m:r>
+          <w:rPr>
+            <w:rFonts w:ascii="Cambria Math" w:hAnsi="Cambria Math"/>
+          </w:rPr>
+          <m:t>= 9</m:t>
+        </m:r>
+      </m:oMath>
+      <w:r>
+        <w:rPr>
+          <w:rFonts w:eastAsiaTheme="minorEastAsia"/>
+          <w:iCs/>
+        </w:rPr>
+        <w:t xml:space="preserve"> </w:t>
+      </w:r>
+      <w:r>
+        <w:rPr>
+          <w:rFonts w:eastAsiaTheme="minorEastAsia"/>
+          <w:iCs/>
+        </w:rPr>
+        <w:t>(Formula for determining x)</w:t>
       </w:r>
     </w:p>
     <w:p>
@@ -1286,23 +2268,188 @@
         <w:rPr>
           <w:iCs/>
         </w:rPr>
-        <w:t xml:space="preserve">8x≡9(mod7) </w:t>
-      </w:r>
-      <w:r>
-        <w:rPr>
-          <w:rFonts w:ascii="MS Mincho" w:eastAsia="MS Mincho" w:hAnsi="MS Mincho" w:cs="MS Mincho"/>
-          <w:iCs/>
-        </w:rPr>
-        <w:t> -</w:t>
-      </w:r>
-    </w:p>
-    <w:p>
-      <w:pPr>
-        <w:rPr>
-          <w:iCs/>
-        </w:rPr>
-      </w:pPr>
+        <w:t xml:space="preserve">8x≡9(mod7) -&gt; 8x = 2 </w:t>
+      </w:r>
+      <w:r>
+        <w:rPr>
+          <w:iCs/>
+        </w:rPr>
+        <w:t>Use extended Euclidean’s algorithm:</w:t>
+      </w:r>
+    </w:p>
+    <w:p>
+      <w:pPr>
+        <w:pStyle w:val="ListParagraph"/>
+        <w:numPr>
+          <w:ilvl w:val="2"/>
+          <w:numId w:val="1"/>
+        </w:numPr>
+        <w:rPr>
+          <w:iCs/>
+        </w:rPr>
+      </w:pPr>
+      <m:oMath>
+        <m:r>
+          <w:rPr>
+            <w:rFonts w:ascii="Cambria Math" w:hAnsi="Cambria Math"/>
+          </w:rPr>
+          <m:t>gcd(8,7) = 1 = (1)*8 + (-1)*7</m:t>
+        </m:r>
+      </m:oMath>
+      <w:r>
+        <w:rPr>
+          <w:iCs/>
+        </w:rPr>
+        <w:t xml:space="preserve"> </w:t>
+      </w:r>
+      <w:r>
+        <w:rPr>
+          <w:rFonts w:eastAsiaTheme="minorEastAsia"/>
+          <w:iCs/>
+        </w:rPr>
+        <w:t>(</w:t>
+      </w:r>
+      <w:proofErr w:type="spellStart"/>
+      <w:r>
+        <w:rPr>
+          <w:rFonts w:eastAsiaTheme="minorEastAsia"/>
+          <w:iCs/>
+        </w:rPr>
+        <w:t>Bezouts</w:t>
+      </w:r>
+      <w:proofErr w:type="spellEnd"/>
+      <w:r>
+        <w:rPr>
+          <w:rFonts w:eastAsiaTheme="minorEastAsia"/>
+          <w:iCs/>
+        </w:rPr>
+        <w:t xml:space="preserve"> identity)</w:t>
+      </w:r>
+    </w:p>
+    <w:p>
+      <w:pPr>
+        <w:pStyle w:val="ListParagraph"/>
+        <w:numPr>
+          <w:ilvl w:val="2"/>
+          <w:numId w:val="1"/>
+        </w:numPr>
+        <w:rPr>
+          <w:iCs/>
+        </w:rPr>
+      </w:pPr>
+      <w:r>
+        <w:rPr>
+          <w:iCs/>
+        </w:rPr>
+        <w:t xml:space="preserve">x = </w:t>
+      </w:r>
+      <m:oMath>
+        <m:f>
+          <m:fPr>
+            <m:ctrlPr>
+              <w:rPr>
+                <w:rFonts w:ascii="Cambria Math" w:hAnsi="Cambria Math"/>
+                <w:i/>
+                <w:iCs/>
+              </w:rPr>
+            </m:ctrlPr>
+          </m:fPr>
+          <m:num>
+            <m:r>
+              <w:rPr>
+                <w:rFonts w:ascii="Cambria Math" w:hAnsi="Cambria Math"/>
+              </w:rPr>
+              <m:t>2</m:t>
+            </m:r>
+            <m:r>
+              <w:rPr>
+                <w:rFonts w:ascii="Cambria Math" w:hAnsi="Cambria Math"/>
+              </w:rPr>
+              <m:t>*</m:t>
+            </m:r>
+            <m:d>
+              <m:dPr>
+                <m:ctrlPr>
+                  <w:rPr>
+                    <w:rFonts w:ascii="Cambria Math" w:hAnsi="Cambria Math"/>
+                    <w:i/>
+                    <w:iCs/>
+                  </w:rPr>
+                </m:ctrlPr>
+              </m:dPr>
+              <m:e>
+                <m:r>
+                  <w:rPr>
+                    <w:rFonts w:ascii="Cambria Math" w:hAnsi="Cambria Math"/>
+                  </w:rPr>
+                  <m:t>1</m:t>
+                </m:r>
+              </m:e>
+            </m:d>
+          </m:num>
+          <m:den>
+            <m:r>
+              <w:rPr>
+                <w:rFonts w:ascii="Cambria Math" w:hAnsi="Cambria Math"/>
+              </w:rPr>
+              <m:t>1</m:t>
+            </m:r>
+          </m:den>
+        </m:f>
+        <m:d>
+          <m:dPr>
+            <m:ctrlPr>
+              <w:rPr>
+                <w:rFonts w:ascii="Cambria Math" w:hAnsi="Cambria Math"/>
+                <w:i/>
+                <w:iCs/>
+              </w:rPr>
+            </m:ctrlPr>
+          </m:dPr>
+          <m:e>
+            <m:r>
+              <w:rPr>
+                <w:rFonts w:ascii="Cambria Math" w:hAnsi="Cambria Math"/>
+              </w:rPr>
+              <m:t>mod</m:t>
+            </m:r>
+            <m:r>
+              <w:rPr>
+                <w:rFonts w:ascii="Cambria Math" w:hAnsi="Cambria Math"/>
+              </w:rPr>
+              <m:t xml:space="preserve"> 7</m:t>
+            </m:r>
+          </m:e>
+        </m:d>
+        <m:r>
+          <w:rPr>
+            <w:rFonts w:ascii="Cambria Math" w:hAnsi="Cambria Math"/>
+          </w:rPr>
+          <m:t xml:space="preserve">= </m:t>
+        </m:r>
+        <m:r>
+          <w:rPr>
+            <w:rFonts w:ascii="Cambria Math" w:hAnsi="Cambria Math"/>
+          </w:rPr>
+          <m:t>2</m:t>
+        </m:r>
+      </m:oMath>
+      <w:r>
+        <w:rPr>
+          <w:rFonts w:eastAsiaTheme="minorEastAsia"/>
+          <w:iCs/>
+        </w:rPr>
+        <w:t xml:space="preserve"> (Formula for determining x)</w:t>
+      </w:r>
+    </w:p>
+    <w:p>
+      <w:pPr>
+        <w:rPr>
+          <w:iCs/>
+        </w:rPr>
+      </w:pPr>
+      <w:bookmarkStart w:id="0" w:name="_GoBack"/>
+      <w:bookmarkEnd w:id="0"/>
     </w:p>
     <w:p>
       <w:pPr>
@@ -1371,8 +2518,9 @@
           <w:sz w:val="18"/>
           <w:szCs w:val="18"/>
         </w:rPr>
-        <w:t>#!/usr/bin/env python3</w:t>
-      </w:r>
+        <w:t>#!/</w:t>
+      </w:r>
+      <w:proofErr w:type="spellStart"/>
       <w:r>
         <w:rPr>
           <w:rFonts w:ascii="Menlo" w:hAnsi="Menlo" w:cs="Menlo"/>
@@ -1382,8 +2530,56 @@
           <w:sz w:val="18"/>
           <w:szCs w:val="18"/>
         </w:rPr>
+        <w:t>usr</w:t>
+      </w:r>
+      <w:proofErr w:type="spellEnd"/>
+      <w:r>
+        <w:rPr>
+          <w:rFonts w:ascii="Menlo" w:hAnsi="Menlo" w:cs="Menlo"/>
+          <w:i/>
+          <w:iCs/>
+          <w:color w:val="808080"/>
+          <w:sz w:val="18"/>
+          <w:szCs w:val="18"/>
+        </w:rPr>
+        <w:t>/bin/</w:t>
+      </w:r>
+      <w:proofErr w:type="spellStart"/>
+      <w:r>
+        <w:rPr>
+          <w:rFonts w:ascii="Menlo" w:hAnsi="Menlo" w:cs="Menlo"/>
+          <w:i/>
+          <w:iCs/>
+          <w:color w:val="808080"/>
+          <w:sz w:val="18"/>
+          <w:szCs w:val="18"/>
+        </w:rPr>
+        <w:t>env</w:t>
+      </w:r>
+      <w:proofErr w:type="spellEnd"/>
+      <w:r>
+        <w:rPr>
+          <w:rFonts w:ascii="Menlo" w:hAnsi="Menlo" w:cs="Menlo"/>
+          <w:i/>
+          <w:iCs/>
+          <w:color w:val="808080"/>
+          <w:sz w:val="18"/>
+          <w:szCs w:val="18"/>
+        </w:rPr>
+        <w:t xml:space="preserve"> python3</w:t>
+      </w:r>
+      <w:r>
+        <w:rPr>
+          <w:rFonts w:ascii="Menlo" w:hAnsi="Menlo" w:cs="Menlo"/>
+          <w:i/>
+          <w:iCs/>
+          <w:color w:val="808080"/>
+          <w:sz w:val="18"/>
+          <w:szCs w:val="18"/>
+        </w:rPr>
         <w:br/>
       </w:r>
+      <w:proofErr w:type="spellStart"/>
       <w:r>
         <w:rPr>
           <w:rFonts w:ascii="Menlo" w:hAnsi="Menlo" w:cs="Menlo"/>
@@ -1393,90 +2589,9 @@
           <w:sz w:val="18"/>
           <w:szCs w:val="18"/>
         </w:rPr>
-        <w:t xml:space="preserve">def </w:t>
-      </w:r>
-      <w:r>
-        <w:rPr>
-          <w:rFonts w:ascii="Menlo" w:hAnsi="Menlo" w:cs="Menlo"/>
-          <w:color w:val="000000"/>
-          <w:sz w:val="18"/>
-          <w:szCs w:val="18"/>
-        </w:rPr>
-        <w:t>determine_field(n):</w:t>
-      </w:r>
-      <w:r>
-        <w:rPr>
-          <w:rFonts w:ascii="Menlo" w:hAnsi="Menlo" w:cs="Menlo"/>
-          <w:color w:val="000000"/>
-          <w:sz w:val="18"/>
-          <w:szCs w:val="18"/>
-        </w:rPr>
-        <w:br/>
-        <w:t xml:space="preserve">    </w:t>
-      </w:r>
-      <w:r>
-        <w:rPr>
-          <w:rFonts w:ascii="Menlo" w:hAnsi="Menlo" w:cs="Menlo"/>
-          <w:i/>
-          <w:iCs/>
-          <w:color w:val="808080"/>
-          <w:sz w:val="18"/>
-          <w:szCs w:val="18"/>
-        </w:rPr>
-        <w:t>#For each element, determine if all elements of Zn -excluding 0- have a multiplicative inverse</w:t>
-      </w:r>
-      <w:r>
-        <w:rPr>
-          <w:rFonts w:ascii="Menlo" w:hAnsi="Menlo" w:cs="Menlo"/>
-          <w:i/>
-          <w:iCs/>
-          <w:color w:val="808080"/>
-          <w:sz w:val="18"/>
-          <w:szCs w:val="18"/>
-        </w:rPr>
-        <w:br/>
-        <w:t xml:space="preserve">    #We can do this by determining whether an element is relatively prime to n.</w:t>
-      </w:r>
-      <w:r>
-        <w:rPr>
-          <w:rFonts w:ascii="Menlo" w:hAnsi="Menlo" w:cs="Menlo"/>
-          <w:i/>
-          <w:iCs/>
-          <w:color w:val="808080"/>
-          <w:sz w:val="18"/>
-          <w:szCs w:val="18"/>
-        </w:rPr>
-        <w:br/>
-        <w:t xml:space="preserve">    </w:t>
-      </w:r>
-      <w:r>
-        <w:rPr>
-          <w:rFonts w:ascii="Menlo" w:hAnsi="Menlo" w:cs="Menlo"/>
-          <w:color w:val="000000"/>
-          <w:sz w:val="18"/>
-          <w:szCs w:val="18"/>
-        </w:rPr>
-        <w:t xml:space="preserve">z_index = </w:t>
-      </w:r>
-      <w:r>
-        <w:rPr>
-          <w:rFonts w:ascii="Menlo" w:hAnsi="Menlo" w:cs="Menlo"/>
-          <w:color w:val="0000FF"/>
-          <w:sz w:val="18"/>
-          <w:szCs w:val="18"/>
-        </w:rPr>
-        <w:t>1</w:t>
-      </w:r>
-      <w:r>
-        <w:rPr>
-          <w:rFonts w:ascii="Menlo" w:hAnsi="Menlo" w:cs="Menlo"/>
-          <w:color w:val="0000FF"/>
-          <w:sz w:val="18"/>
-          <w:szCs w:val="18"/>
-        </w:rPr>
-        <w:br/>
-        <w:t xml:space="preserve">    </w:t>
-      </w:r>
+        <w:t>def</w:t>
+      </w:r>
+      <w:proofErr w:type="spellEnd"/>
       <w:r>
         <w:rPr>
           <w:rFonts w:ascii="Menlo" w:hAnsi="Menlo" w:cs="Menlo"/>
@@ -1486,16 +2601,27 @@
           <w:sz w:val="18"/>
           <w:szCs w:val="18"/>
         </w:rPr>
-        <w:t>while</w:t>
-      </w:r>
-      <w:r>
-        <w:rPr>
-          <w:rFonts w:ascii="Menlo" w:hAnsi="Menlo" w:cs="Menlo"/>
-          <w:color w:val="000000"/>
-          <w:sz w:val="18"/>
-          <w:szCs w:val="18"/>
-        </w:rPr>
-        <w:t>(z_index &lt; n):</w:t>
+        <w:t xml:space="preserve"> </w:t>
+      </w:r>
+      <w:proofErr w:type="spellStart"/>
+      <w:r>
+        <w:rPr>
+          <w:rFonts w:ascii="Menlo" w:hAnsi="Menlo" w:cs="Menlo"/>
+          <w:color w:val="000000"/>
+          <w:sz w:val="18"/>
+          <w:szCs w:val="18"/>
+        </w:rPr>
+        <w:t>determine_field</w:t>
+      </w:r>
+      <w:proofErr w:type="spellEnd"/>
+      <w:r>
+        <w:rPr>
+          <w:rFonts w:ascii="Menlo" w:hAnsi="Menlo" w:cs="Menlo"/>
+          <w:color w:val="000000"/>
+          <w:sz w:val="18"/>
+          <w:szCs w:val="18"/>
+        </w:rPr>
+        <w:t>(n):</w:t>
       </w:r>
       <w:r>
         <w:rPr>
@@ -1505,7 +2631,7 @@
           <w:szCs w:val="18"/>
         </w:rPr>
         <w:br/>
-        <w:t xml:space="preserve">        </w:t>
+        <w:t xml:space="preserve">    </w:t>
       </w:r>
       <w:r>
         <w:rPr>
@@ -1516,7 +2642,7 @@
           <w:sz w:val="18"/>
           <w:szCs w:val="18"/>
         </w:rPr>
-        <w:t>#Perform gcd(z,k=n) and determine if == 1, if so there is a multiplicative inverse,</w:t>
+        <w:t>#For each element, determine if all elements of Zn -excluding 0- have a multiplicative inverse</w:t>
       </w:r>
       <w:r>
         <w:rPr>
@@ -1528,7 +2654,7 @@
           <w:szCs w:val="18"/>
         </w:rPr>
         <w:br/>
-        <w:t xml:space="preserve">        #Otherwise there is not, which means it is a Comunitative ring.</w:t>
+        <w:t xml:space="preserve">    #We can do this by determining whether an element is relatively prime to n.</w:t>
       </w:r>
       <w:r>
         <w:rPr>
@@ -1540,36 +2666,46 @@
           <w:szCs w:val="18"/>
         </w:rPr>
         <w:br/>
-        <w:t xml:space="preserve">        </w:t>
-      </w:r>
-      <w:r>
-        <w:rPr>
-          <w:rFonts w:ascii="Menlo" w:hAnsi="Menlo" w:cs="Menlo"/>
-          <w:color w:val="000000"/>
-          <w:sz w:val="18"/>
-          <w:szCs w:val="18"/>
-        </w:rPr>
-        <w:t>k = n</w:t>
-      </w:r>
-      <w:r>
-        <w:rPr>
-          <w:rFonts w:ascii="Menlo" w:hAnsi="Menlo" w:cs="Menlo"/>
-          <w:color w:val="000000"/>
+        <w:t xml:space="preserve">    </w:t>
+      </w:r>
+      <w:proofErr w:type="spellStart"/>
+      <w:r>
+        <w:rPr>
+          <w:rFonts w:ascii="Menlo" w:hAnsi="Menlo" w:cs="Menlo"/>
+          <w:color w:val="000000"/>
+          <w:sz w:val="18"/>
+          <w:szCs w:val="18"/>
+        </w:rPr>
+        <w:t>z_index</w:t>
+      </w:r>
+      <w:proofErr w:type="spellEnd"/>
+      <w:r>
+        <w:rPr>
+          <w:rFonts w:ascii="Menlo" w:hAnsi="Menlo" w:cs="Menlo"/>
+          <w:color w:val="000000"/>
+          <w:sz w:val="18"/>
+          <w:szCs w:val="18"/>
+        </w:rPr>
+        <w:t xml:space="preserve"> = </w:t>
+      </w:r>
+      <w:r>
+        <w:rPr>
+          <w:rFonts w:ascii="Menlo" w:hAnsi="Menlo" w:cs="Menlo"/>
+          <w:color w:val="0000FF"/>
+          <w:sz w:val="18"/>
+          <w:szCs w:val="18"/>
+        </w:rPr>
+        <w:t>1</w:t>
+      </w:r>
+      <w:r>
+        <w:rPr>
+          <w:rFonts w:ascii="Menlo" w:hAnsi="Menlo" w:cs="Menlo"/>
+          <w:color w:val="0000FF"/>
           <w:sz w:val="18"/>
           <w:szCs w:val="18"/>
         </w:rPr>
         <w:br/>
-        <w:t xml:space="preserve">        z = z_index</w:t>
-      </w:r>
-      <w:r>
-        <w:rPr>
-          <w:rFonts w:ascii="Menlo" w:hAnsi="Menlo" w:cs="Menlo"/>
-          <w:color w:val="000000"/>
-          <w:sz w:val="18"/>
-          <w:szCs w:val="18"/>
-        </w:rPr>
-        <w:br/>
-        <w:t xml:space="preserve">        </w:t>
+        <w:t xml:space="preserve">    </w:t>
       </w:r>
       <w:r>
         <w:rPr>
@@ -1589,7 +2725,27 @@
           <w:sz w:val="18"/>
           <w:szCs w:val="18"/>
         </w:rPr>
-        <w:t>(k):</w:t>
+        <w:t>(</w:t>
+      </w:r>
+      <w:proofErr w:type="spellStart"/>
+      <w:r>
+        <w:rPr>
+          <w:rFonts w:ascii="Menlo" w:hAnsi="Menlo" w:cs="Menlo"/>
+          <w:color w:val="000000"/>
+          <w:sz w:val="18"/>
+          <w:szCs w:val="18"/>
+        </w:rPr>
+        <w:t>z_index</w:t>
+      </w:r>
+      <w:proofErr w:type="spellEnd"/>
+      <w:r>
+        <w:rPr>
+          <w:rFonts w:ascii="Menlo" w:hAnsi="Menlo" w:cs="Menlo"/>
+          <w:color w:val="000000"/>
+          <w:sz w:val="18"/>
+          <w:szCs w:val="18"/>
+        </w:rPr>
+        <w:t xml:space="preserve"> &lt; n):</w:t>
       </w:r>
       <w:r>
         <w:rPr>
@@ -1599,8 +2755,145 @@
           <w:szCs w:val="18"/>
         </w:rPr>
         <w:br/>
-        <w:t xml:space="preserve">            z,k = k, z % k</w:t>
-      </w:r>
+        <w:t xml:space="preserve">        </w:t>
+      </w:r>
+      <w:r>
+        <w:rPr>
+          <w:rFonts w:ascii="Menlo" w:hAnsi="Menlo" w:cs="Menlo"/>
+          <w:i/>
+          <w:iCs/>
+          <w:color w:val="808080"/>
+          <w:sz w:val="18"/>
+          <w:szCs w:val="18"/>
+        </w:rPr>
+        <w:t xml:space="preserve">#Perform </w:t>
+      </w:r>
+      <w:proofErr w:type="spellStart"/>
+      <w:r>
+        <w:rPr>
+          <w:rFonts w:ascii="Menlo" w:hAnsi="Menlo" w:cs="Menlo"/>
+          <w:i/>
+          <w:iCs/>
+          <w:color w:val="808080"/>
+          <w:sz w:val="18"/>
+          <w:szCs w:val="18"/>
+        </w:rPr>
+        <w:t>gcd</w:t>
+      </w:r>
+      <w:proofErr w:type="spellEnd"/>
+      <w:r>
+        <w:rPr>
+          <w:rFonts w:ascii="Menlo" w:hAnsi="Menlo" w:cs="Menlo"/>
+          <w:i/>
+          <w:iCs/>
+          <w:color w:val="808080"/>
+          <w:sz w:val="18"/>
+          <w:szCs w:val="18"/>
+        </w:rPr>
+        <w:t>(</w:t>
+      </w:r>
+      <w:proofErr w:type="spellStart"/>
+      <w:r>
+        <w:rPr>
+          <w:rFonts w:ascii="Menlo" w:hAnsi="Menlo" w:cs="Menlo"/>
+          <w:i/>
+          <w:iCs/>
+          <w:color w:val="808080"/>
+          <w:sz w:val="18"/>
+          <w:szCs w:val="18"/>
+        </w:rPr>
+        <w:t>z,k</w:t>
+      </w:r>
+      <w:proofErr w:type="spellEnd"/>
+      <w:r>
+        <w:rPr>
+          <w:rFonts w:ascii="Menlo" w:hAnsi="Menlo" w:cs="Menlo"/>
+          <w:i/>
+          <w:iCs/>
+          <w:color w:val="808080"/>
+          <w:sz w:val="18"/>
+          <w:szCs w:val="18"/>
+        </w:rPr>
+        <w:t>=n) and determine if == 1, if so there is a multiplicative inverse,</w:t>
+      </w:r>
+      <w:r>
+        <w:rPr>
+          <w:rFonts w:ascii="Menlo" w:hAnsi="Menlo" w:cs="Menlo"/>
+          <w:i/>
+          <w:iCs/>
+          <w:color w:val="808080"/>
+          <w:sz w:val="18"/>
+          <w:szCs w:val="18"/>
+        </w:rPr>
+        <w:br/>
+        <w:t xml:space="preserve">        #Otherwise there is not, which means it is a </w:t>
+      </w:r>
+      <w:proofErr w:type="spellStart"/>
+      <w:r>
+        <w:rPr>
+          <w:rFonts w:ascii="Menlo" w:hAnsi="Menlo" w:cs="Menlo"/>
+          <w:i/>
+          <w:iCs/>
+          <w:color w:val="808080"/>
+          <w:sz w:val="18"/>
+          <w:szCs w:val="18"/>
+        </w:rPr>
+        <w:t>Comunitative</w:t>
+      </w:r>
+      <w:proofErr w:type="spellEnd"/>
+      <w:r>
+        <w:rPr>
+          <w:rFonts w:ascii="Menlo" w:hAnsi="Menlo" w:cs="Menlo"/>
+          <w:i/>
+          <w:iCs/>
+          <w:color w:val="808080"/>
+          <w:sz w:val="18"/>
+          <w:szCs w:val="18"/>
+        </w:rPr>
+        <w:t xml:space="preserve"> ring.</w:t>
+      </w:r>
+      <w:r>
+        <w:rPr>
+          <w:rFonts w:ascii="Menlo" w:hAnsi="Menlo" w:cs="Menlo"/>
+          <w:i/>
+          <w:iCs/>
+          <w:color w:val="808080"/>
+          <w:sz w:val="18"/>
+          <w:szCs w:val="18"/>
+        </w:rPr>
+        <w:br/>
+        <w:t xml:space="preserve">        </w:t>
+      </w:r>
+      <w:r>
+        <w:rPr>
+          <w:rFonts w:ascii="Menlo" w:hAnsi="Menlo" w:cs="Menlo"/>
+          <w:color w:val="000000"/>
+          <w:sz w:val="18"/>
+          <w:szCs w:val="18"/>
+        </w:rPr>
+        <w:t>k = n</w:t>
+      </w:r>
+      <w:r>
+        <w:rPr>
+          <w:rFonts w:ascii="Menlo" w:hAnsi="Menlo" w:cs="Menlo"/>
+          <w:color w:val="000000"/>
+          <w:sz w:val="18"/>
+          <w:szCs w:val="18"/>
+        </w:rPr>
+        <w:br/>
+        <w:t xml:space="preserve">        z = </w:t>
+      </w:r>
+      <w:proofErr w:type="spellStart"/>
+      <w:r>
+        <w:rPr>
+          <w:rFonts w:ascii="Menlo" w:hAnsi="Menlo" w:cs="Menlo"/>
+          <w:color w:val="000000"/>
+          <w:sz w:val="18"/>
+          <w:szCs w:val="18"/>
+        </w:rPr>
+        <w:t>z_index</w:t>
+      </w:r>
+      <w:proofErr w:type="spellEnd"/>
       <w:r>
         <w:rPr>
           <w:rFonts w:ascii="Menlo" w:hAnsi="Menlo" w:cs="Menlo"/>
@@ -1620,6 +2913,66 @@
           <w:sz w:val="18"/>
           <w:szCs w:val="18"/>
         </w:rPr>
+        <w:t>while</w:t>
+      </w:r>
+      <w:r>
+        <w:rPr>
+          <w:rFonts w:ascii="Menlo" w:hAnsi="Menlo" w:cs="Menlo"/>
+          <w:color w:val="000000"/>
+          <w:sz w:val="18"/>
+          <w:szCs w:val="18"/>
+        </w:rPr>
+        <w:t>(k):</w:t>
+      </w:r>
+      <w:r>
+        <w:rPr>
+          <w:rFonts w:ascii="Menlo" w:hAnsi="Menlo" w:cs="Menlo"/>
+          <w:color w:val="000000"/>
+          <w:sz w:val="18"/>
+          <w:szCs w:val="18"/>
+        </w:rPr>
+        <w:br/>
+        <w:t xml:space="preserve">            </w:t>
+      </w:r>
+      <w:proofErr w:type="spellStart"/>
+      <w:r>
+        <w:rPr>
+          <w:rFonts w:ascii="Menlo" w:hAnsi="Menlo" w:cs="Menlo"/>
+          <w:color w:val="000000"/>
+          <w:sz w:val="18"/>
+          <w:szCs w:val="18"/>
+        </w:rPr>
+        <w:t>z,k</w:t>
+      </w:r>
+      <w:proofErr w:type="spellEnd"/>
+      <w:r>
+        <w:rPr>
+          <w:rFonts w:ascii="Menlo" w:hAnsi="Menlo" w:cs="Menlo"/>
+          <w:color w:val="000000"/>
+          <w:sz w:val="18"/>
+          <w:szCs w:val="18"/>
+        </w:rPr>
+        <w:t xml:space="preserve"> = k, z % k</w:t>
+      </w:r>
+      <w:r>
+        <w:rPr>
+          <w:rFonts w:ascii="Menlo" w:hAnsi="Menlo" w:cs="Menlo"/>
+          <w:color w:val="000000"/>
+          <w:sz w:val="18"/>
+          <w:szCs w:val="18"/>
+        </w:rPr>
+        <w:br/>
+        <w:t xml:space="preserve">        </w:t>
+      </w:r>
+      <w:r>
+        <w:rPr>
+          <w:rFonts w:ascii="Menlo" w:hAnsi="Menlo" w:cs="Menlo"/>
+          <w:b/>
+          <w:bCs/>
+          <w:color w:val="000080"/>
+          <w:sz w:val="18"/>
+          <w:szCs w:val="18"/>
+        </w:rPr>
         <w:t>if</w:t>
       </w:r>
       <w:r>
@@ -1730,14 +3083,25 @@
         <w:br/>
         <w:t xml:space="preserve">        </w:t>
       </w:r>
-      <w:r>
-        <w:rPr>
-          <w:rFonts w:ascii="Menlo" w:hAnsi="Menlo" w:cs="Menlo"/>
-          <w:color w:val="000000"/>
-          <w:sz w:val="18"/>
-          <w:szCs w:val="18"/>
-        </w:rPr>
-        <w:t xml:space="preserve">z_index += </w:t>
+      <w:proofErr w:type="spellStart"/>
+      <w:r>
+        <w:rPr>
+          <w:rFonts w:ascii="Menlo" w:hAnsi="Menlo" w:cs="Menlo"/>
+          <w:color w:val="000000"/>
+          <w:sz w:val="18"/>
+          <w:szCs w:val="18"/>
+        </w:rPr>
+        <w:t>z_index</w:t>
+      </w:r>
+      <w:proofErr w:type="spellEnd"/>
+      <w:r>
+        <w:rPr>
+          <w:rFonts w:ascii="Menlo" w:hAnsi="Menlo" w:cs="Menlo"/>
+          <w:color w:val="000000"/>
+          <w:sz w:val="18"/>
+          <w:szCs w:val="18"/>
+        </w:rPr>
+        <w:t xml:space="preserve"> += </w:t>
       </w:r>
       <w:r>
         <w:rPr>
@@ -1877,7 +3241,27 @@
           <w:szCs w:val="18"/>
         </w:rPr>
         <w:br/>
-        <w:t xml:space="preserve">    num = </w:t>
+        <w:t xml:space="preserve">    </w:t>
+      </w:r>
+      <w:proofErr w:type="spellStart"/>
+      <w:r>
+        <w:rPr>
+          <w:rFonts w:ascii="Menlo" w:hAnsi="Menlo" w:cs="Menlo"/>
+          <w:color w:val="000000"/>
+          <w:sz w:val="18"/>
+          <w:szCs w:val="18"/>
+        </w:rPr>
+        <w:t>num</w:t>
+      </w:r>
+      <w:proofErr w:type="spellEnd"/>
+      <w:r>
+        <w:rPr>
+          <w:rFonts w:ascii="Menlo" w:hAnsi="Menlo" w:cs="Menlo"/>
+          <w:color w:val="000000"/>
+          <w:sz w:val="18"/>
+          <w:szCs w:val="18"/>
+        </w:rPr>
+        <w:t xml:space="preserve"> = </w:t>
       </w:r>
       <w:r>
         <w:rPr>
@@ -1938,14 +3322,25 @@
         </w:rPr>
         <w:t xml:space="preserve">if </w:t>
       </w:r>
-      <w:r>
-        <w:rPr>
-          <w:rFonts w:ascii="Menlo" w:hAnsi="Menlo" w:cs="Menlo"/>
-          <w:color w:val="000000"/>
-          <w:sz w:val="18"/>
-          <w:szCs w:val="18"/>
-        </w:rPr>
-        <w:t>num.isdigit():</w:t>
+      <w:proofErr w:type="spellStart"/>
+      <w:r>
+        <w:rPr>
+          <w:rFonts w:ascii="Menlo" w:hAnsi="Menlo" w:cs="Menlo"/>
+          <w:color w:val="000000"/>
+          <w:sz w:val="18"/>
+          <w:szCs w:val="18"/>
+        </w:rPr>
+        <w:t>num.isdigit</w:t>
+      </w:r>
+      <w:proofErr w:type="spellEnd"/>
+      <w:r>
+        <w:rPr>
+          <w:rFonts w:ascii="Menlo" w:hAnsi="Menlo" w:cs="Menlo"/>
+          <w:color w:val="000000"/>
+          <w:sz w:val="18"/>
+          <w:szCs w:val="18"/>
+        </w:rPr>
+        <w:t>():</w:t>
       </w:r>
       <w:r>
         <w:rPr>
@@ -1955,8 +3350,29 @@
           <w:szCs w:val="18"/>
         </w:rPr>
         <w:br/>
-        <w:t xml:space="preserve">        determine_field(</w:t>
-      </w:r>
+        <w:t xml:space="preserve">        </w:t>
+      </w:r>
+      <w:proofErr w:type="spellStart"/>
+      <w:r>
+        <w:rPr>
+          <w:rFonts w:ascii="Menlo" w:hAnsi="Menlo" w:cs="Menlo"/>
+          <w:color w:val="000000"/>
+          <w:sz w:val="18"/>
+          <w:szCs w:val="18"/>
+        </w:rPr>
+        <w:t>determine_field</w:t>
+      </w:r>
+      <w:proofErr w:type="spellEnd"/>
+      <w:r>
+        <w:rPr>
+          <w:rFonts w:ascii="Menlo" w:hAnsi="Menlo" w:cs="Menlo"/>
+          <w:color w:val="000000"/>
+          <w:sz w:val="18"/>
+          <w:szCs w:val="18"/>
+        </w:rPr>
+        <w:t>(</w:t>
+      </w:r>
+      <w:proofErr w:type="spellStart"/>
       <w:r>
         <w:rPr>
           <w:rFonts w:ascii="Menlo" w:hAnsi="Menlo" w:cs="Menlo"/>
@@ -1966,14 +3382,35 @@
         </w:rPr>
         <w:t>int</w:t>
       </w:r>
-      <w:r>
-        <w:rPr>
-          <w:rFonts w:ascii="Menlo" w:hAnsi="Menlo" w:cs="Menlo"/>
-          <w:color w:val="000000"/>
-          <w:sz w:val="18"/>
-          <w:szCs w:val="18"/>
-        </w:rPr>
-        <w:t>(num))</w:t>
+      <w:proofErr w:type="spellEnd"/>
+      <w:r>
+        <w:rPr>
+          <w:rFonts w:ascii="Menlo" w:hAnsi="Menlo" w:cs="Menlo"/>
+          <w:color w:val="000000"/>
+          <w:sz w:val="18"/>
+          <w:szCs w:val="18"/>
+        </w:rPr>
+        <w:t>(</w:t>
+      </w:r>
+      <w:proofErr w:type="spellStart"/>
+      <w:r>
+        <w:rPr>
+          <w:rFonts w:ascii="Menlo" w:hAnsi="Menlo" w:cs="Menlo"/>
+          <w:color w:val="000000"/>
+          <w:sz w:val="18"/>
+          <w:szCs w:val="18"/>
+        </w:rPr>
+        <w:t>num</w:t>
+      </w:r>
+      <w:proofErr w:type="spellEnd"/>
+      <w:r>
+        <w:rPr>
+          <w:rFonts w:ascii="Menlo" w:hAnsi="Menlo" w:cs="Menlo"/>
+          <w:color w:val="000000"/>
+          <w:sz w:val="18"/>
+          <w:szCs w:val="18"/>
+        </w:rPr>
+        <w:t>))</w:t>
       </w:r>
       <w:r>
         <w:rPr>
@@ -2189,7 +3626,7 @@
         <w:ind w:left="1440" w:hanging="360"/>
       </w:pPr>
     </w:lvl>
-    <w:lvl w:ilvl="2" w:tplc="0409001B" w:tentative="1">
+    <w:lvl w:ilvl="2" w:tplc="0409001B">
       <w:start w:val="1"/>
       <w:numFmt w:val="lowerRoman"/>
       <w:lvlText w:val="%3."/>
@@ -2747,6 +4184,16 @@
       <w:szCs w:val="20"/>
     </w:rPr>
   </w:style>
+  <w:style w:type="character" w:styleId="PlaceholderText">
+    <w:name w:val="Placeholder Text"/>
+    <w:basedOn w:val="DefaultParagraphFont"/>
+    <w:uiPriority w:val="99"/>
+    <w:semiHidden/>
+    <w:rsid w:val="00AE6D77"/>
+    <w:rPr>
+      <w:color w:val="808080"/>
+    </w:rPr>
+  </w:style>
 </w:styles>
 </file>
 

</xml_diff>